<commit_message>
Copy head revision r18124 from main trunk.
Contributed-under: TianoCore Contribution Agreement 1.0
Signed-off-by: Hao Wu <hao.a.wu@intel.com>
</commit_message>
<xml_diff>
--- a/IntelFspPkg/Tools/UserManuals/GenCfgOptUserManual.docx
+++ b/IntelFspPkg/Tools/UserManuals/GenCfgOptUserManual.docx
@@ -616,7 +616,7 @@
       </w:r>
       <w:proofErr w:type="spellStart"/>
       <w:r>
-        <w:t>VpdHeader.h</w:t>
+        <w:t>FspUpdVpdInternal.h</w:t>
       </w:r>
       <w:proofErr w:type="spellEnd"/>
       <w:r>
@@ -624,7 +624,10 @@
       </w:r>
       <w:proofErr w:type="spellStart"/>
       <w:r>
-        <w:t>fsp_vpd.h</w:t>
+        <w:t>FspUpdVpd</w:t>
+      </w:r>
+      <w:r>
+        <w:t>.h</w:t>
       </w:r>
       <w:proofErr w:type="spellEnd"/>
       <w:r>
@@ -638,7 +641,10 @@
       </w:r>
       <w:proofErr w:type="spellStart"/>
       <w:r>
-        <w:t>fsp_vpd.h</w:t>
+        <w:t>FspUpdVpd</w:t>
+      </w:r>
+      <w:r>
+        <w:t>.h</w:t>
       </w:r>
       <w:proofErr w:type="spellEnd"/>
       <w:r>
@@ -978,7 +984,12 @@
             </w:r>
             <w:proofErr w:type="spellEnd"/>
             <w:r>
-              <w:t>’ between ‘</w:t>
+              <w:t>’ between</w:t>
+            </w:r>
+            <w:bookmarkStart w:id="0" w:name="_GoBack"/>
+            <w:bookmarkEnd w:id="0"/>
+            <w:r>
+              <w:t xml:space="preserve"> ‘</w:t>
             </w:r>
             <w:proofErr w:type="gramStart"/>
             <w:r>
@@ -1027,6 +1038,350 @@
             <w:proofErr w:type="spellEnd"/>
             <w:r>
               <w:t>.</w:t>
+            </w:r>
+          </w:p>
+        </w:tc>
+      </w:tr>
+      <w:tr>
+        <w:tc>
+          <w:tcPr>
+            <w:tcW w:w="1548" w:type="dxa"/>
+          </w:tcPr>
+          <w:p>
+            <w:pPr>
+              <w:spacing w:after="120"/>
+            </w:pPr>
+            <w:r>
+              <w:t>EMBED</w:t>
+            </w:r>
+          </w:p>
+        </w:tc>
+        <w:tc>
+          <w:tcPr>
+            <w:tcW w:w="8028" w:type="dxa"/>
+          </w:tcPr>
+          <w:p>
+            <w:pPr>
+              <w:spacing w:after="120"/>
+            </w:pPr>
+            <w:r>
+              <w:t>The EMBED command allows you to put one or more UPD data into a specify data structure. You can utilize it as a group of UPD for example. You must specify a start and an end for the specify data structure.</w:t>
+            </w:r>
+          </w:p>
+          <w:p>
+            <w:pPr>
+              <w:spacing w:after="120"/>
+              <w:rPr>
+                <w:rFonts w:ascii="Courier New" w:hAnsi="Courier New" w:cs="Courier New"/>
+              </w:rPr>
+            </w:pPr>
+            <w:r>
+              <w:t xml:space="preserve">Example: </w:t>
+            </w:r>
+            <w:r>
+              <w:rPr>
+                <w:rFonts w:ascii="Courier New" w:hAnsi="Courier New" w:cs="Courier New"/>
+                <w:shd w:val="clear" w:color="auto" w:fill="F2F2F2" w:themeFill="background1" w:themeFillShade="F2"/>
+              </w:rPr>
+              <w:t>!HDR EMBED:{</w:t>
+            </w:r>
+            <w:proofErr w:type="spellStart"/>
+            <w:r>
+              <w:rPr>
+                <w:rFonts w:ascii="Courier New" w:hAnsi="Courier New" w:cs="Courier New"/>
+                <w:shd w:val="clear" w:color="auto" w:fill="F2F2F2" w:themeFill="background1" w:themeFillShade="F2"/>
+              </w:rPr>
+              <w:t>MY_DATA_STRUCT:MyDataStructure:START</w:t>
+            </w:r>
+            <w:proofErr w:type="spellEnd"/>
+            <w:r>
+              <w:rPr>
+                <w:rFonts w:ascii="Courier New" w:hAnsi="Courier New" w:cs="Courier New"/>
+                <w:shd w:val="clear" w:color="auto" w:fill="F2F2F2" w:themeFill="background1" w:themeFillShade="F2"/>
+              </w:rPr>
+              <w:t>}</w:t>
+            </w:r>
+          </w:p>
+          <w:p>
+            <w:pPr>
+              <w:spacing w:after="120"/>
+            </w:pPr>
+            <w:r>
+              <w:t>                  gTokenSpaceGuid.Upd1  | 0x0020 | 0x01 | 0x00</w:t>
+            </w:r>
+          </w:p>
+          <w:p>
+            <w:pPr>
+              <w:spacing w:after="120"/>
+            </w:pPr>
+            <w:r>
+              <w:t>                  gTokenSpaceGuid.Upd2  | 0x0021 | 0x01 | 0x00</w:t>
+            </w:r>
+          </w:p>
+          <w:p>
+            <w:pPr>
+              <w:spacing w:after="120"/>
+              <w:rPr>
+                <w:rFonts w:ascii="Courier New" w:hAnsi="Courier New" w:cs="Courier New"/>
+              </w:rPr>
+            </w:pPr>
+            <w:r>
+              <w:t xml:space="preserve">                  </w:t>
+            </w:r>
+            <w:r>
+              <w:rPr>
+                <w:rFonts w:ascii="Courier New" w:hAnsi="Courier New" w:cs="Courier New"/>
+                <w:shd w:val="clear" w:color="auto" w:fill="F2F2F2" w:themeFill="background1" w:themeFillShade="F2"/>
+              </w:rPr>
+              <w:t>!HDR EMBED:{</w:t>
+            </w:r>
+            <w:proofErr w:type="spellStart"/>
+            <w:r>
+              <w:rPr>
+                <w:rFonts w:ascii="Courier New" w:hAnsi="Courier New" w:cs="Courier New"/>
+                <w:shd w:val="clear" w:color="auto" w:fill="F2F2F2" w:themeFill="background1" w:themeFillShade="F2"/>
+              </w:rPr>
+              <w:t>MY_DATA_STRUCT:MyDataStructure:END</w:t>
+            </w:r>
+            <w:proofErr w:type="spellEnd"/>
+            <w:r>
+              <w:rPr>
+                <w:rFonts w:ascii="Courier New" w:hAnsi="Courier New" w:cs="Courier New"/>
+                <w:shd w:val="clear" w:color="auto" w:fill="F2F2F2" w:themeFill="background1" w:themeFillShade="F2"/>
+              </w:rPr>
+              <w:t>}</w:t>
+            </w:r>
+          </w:p>
+          <w:p>
+            <w:pPr>
+              <w:spacing w:after="120"/>
+            </w:pPr>
+            <w:r>
+              <w:t xml:space="preserve">                  </w:t>
+            </w:r>
+            <w:proofErr w:type="spellStart"/>
+            <w:r>
+              <w:t>gTokenSpaceGuid.UpdN</w:t>
+            </w:r>
+            <w:proofErr w:type="spellEnd"/>
+            <w:r>
+              <w:t>  | 0x0022 | 0x01 | 0x00</w:t>
+            </w:r>
+          </w:p>
+          <w:p>
+            <w:pPr>
+              <w:spacing w:after="120"/>
+            </w:pPr>
+          </w:p>
+          <w:p>
+            <w:pPr>
+              <w:spacing w:after="120"/>
+            </w:pPr>
+          </w:p>
+          <w:p>
+            <w:pPr>
+              <w:spacing w:after="120"/>
+            </w:pPr>
+            <w:r>
+              <w:lastRenderedPageBreak/>
+              <w:t>Result:</w:t>
+            </w:r>
+          </w:p>
+          <w:p>
+            <w:pPr>
+              <w:spacing w:after="120"/>
+            </w:pPr>
+            <w:r>
+              <w:t xml:space="preserve">                  </w:t>
+            </w:r>
+            <w:proofErr w:type="spellStart"/>
+            <w:r>
+              <w:t>typedef</w:t>
+            </w:r>
+            <w:proofErr w:type="spellEnd"/>
+            <w:r>
+              <w:t xml:space="preserve"> </w:t>
+            </w:r>
+            <w:proofErr w:type="spellStart"/>
+            <w:r>
+              <w:t>struct</w:t>
+            </w:r>
+            <w:proofErr w:type="spellEnd"/>
+            <w:r>
+              <w:t xml:space="preserve"> {</w:t>
+            </w:r>
+          </w:p>
+          <w:p>
+            <w:pPr>
+              <w:spacing w:after="120"/>
+            </w:pPr>
+            <w:r>
+              <w:t>                  /** Offset 0x0020</w:t>
+            </w:r>
+          </w:p>
+          <w:p>
+            <w:pPr>
+              <w:spacing w:after="120"/>
+            </w:pPr>
+            <w:r>
+              <w:t>                  **/</w:t>
+            </w:r>
+          </w:p>
+          <w:p>
+            <w:pPr>
+              <w:spacing w:after="120"/>
+            </w:pPr>
+            <w:r>
+              <w:t>                  UINT8                     Upd1;</w:t>
+            </w:r>
+          </w:p>
+          <w:p>
+            <w:pPr>
+              <w:spacing w:after="120"/>
+            </w:pPr>
+            <w:r>
+              <w:t>                  /** Offset 0x0021</w:t>
+            </w:r>
+          </w:p>
+          <w:p>
+            <w:pPr>
+              <w:spacing w:after="120"/>
+            </w:pPr>
+            <w:r>
+              <w:t>                  **/</w:t>
+            </w:r>
+          </w:p>
+          <w:p>
+            <w:pPr>
+              <w:spacing w:after="120"/>
+            </w:pPr>
+            <w:r>
+              <w:t>                  UINT8                     Upd2;</w:t>
+            </w:r>
+          </w:p>
+          <w:p>
+            <w:pPr>
+              <w:spacing w:after="120"/>
+            </w:pPr>
+            <w:r>
+              <w:t>                  /** Offset 0x0022</w:t>
+            </w:r>
+          </w:p>
+          <w:p>
+            <w:pPr>
+              <w:spacing w:after="120"/>
+            </w:pPr>
+            <w:r>
+              <w:t>                  **/</w:t>
+            </w:r>
+          </w:p>
+          <w:p>
+            <w:pPr>
+              <w:spacing w:after="120"/>
+            </w:pPr>
+            <w:r>
+              <w:t xml:space="preserve">                  UINT8                     </w:t>
+            </w:r>
+            <w:proofErr w:type="spellStart"/>
+            <w:r>
+              <w:t>UpdN</w:t>
+            </w:r>
+            <w:proofErr w:type="spellEnd"/>
+            <w:r>
+              <w:t>;</w:t>
+            </w:r>
+          </w:p>
+          <w:p>
+            <w:pPr>
+              <w:spacing w:after="120"/>
+            </w:pPr>
+            <w:r>
+              <w:t>                  }  MY_DATA_STRUCT;</w:t>
+            </w:r>
+          </w:p>
+          <w:p>
+            <w:pPr>
+              <w:spacing w:after="120"/>
+            </w:pPr>
+          </w:p>
+          <w:p>
+            <w:pPr>
+              <w:spacing w:after="120"/>
+            </w:pPr>
+            <w:r>
+              <w:t xml:space="preserve">                  </w:t>
+            </w:r>
+            <w:proofErr w:type="spellStart"/>
+            <w:r>
+              <w:t>typedef</w:t>
+            </w:r>
+            <w:proofErr w:type="spellEnd"/>
+            <w:r>
+              <w:t xml:space="preserve"> </w:t>
+            </w:r>
+            <w:proofErr w:type="spellStart"/>
+            <w:r>
+              <w:t>struct</w:t>
+            </w:r>
+            <w:proofErr w:type="spellEnd"/>
+            <w:r>
+              <w:t xml:space="preserve"> _UPD_DATA_REGION {</w:t>
+            </w:r>
+          </w:p>
+          <w:p>
+            <w:pPr>
+              <w:spacing w:after="120"/>
+            </w:pPr>
+            <w:r>
+              <w:t>                  …</w:t>
+            </w:r>
+          </w:p>
+          <w:p>
+            <w:pPr>
+              <w:spacing w:after="120"/>
+            </w:pPr>
+            <w:r>
+              <w:t>                  /** Offset 0x0020</w:t>
+            </w:r>
+          </w:p>
+          <w:p>
+            <w:pPr>
+              <w:spacing w:after="120"/>
+            </w:pPr>
+            <w:r>
+              <w:t>                  **/</w:t>
+            </w:r>
+          </w:p>
+          <w:p>
+            <w:pPr>
+              <w:spacing w:after="120"/>
+            </w:pPr>
+            <w:r>
+              <w:t xml:space="preserve">                  MY_DATA_STRUCT    </w:t>
+            </w:r>
+            <w:proofErr w:type="spellStart"/>
+            <w:r>
+              <w:t>MyDataStruct</w:t>
+            </w:r>
+            <w:proofErr w:type="spellEnd"/>
+            <w:r>
+              <w:t>;</w:t>
+            </w:r>
+          </w:p>
+          <w:p>
+            <w:pPr>
+              <w:spacing w:after="120"/>
+            </w:pPr>
+            <w:r>
+              <w:t>                  …</w:t>
+            </w:r>
+          </w:p>
+          <w:p>
+            <w:pPr>
+              <w:spacing w:after="120"/>
+            </w:pPr>
+            <w:r>
+              <w:t>                  } UPD_DATA_REGION;</w:t>
             </w:r>
           </w:p>
         </w:tc>
@@ -1038,6 +1393,7 @@
       </w:pPr>
       <w:proofErr w:type="spellStart"/>
       <w:r>
+        <w:lastRenderedPageBreak/>
         <w:t>GenCfgOpt</w:t>
       </w:r>
       <w:proofErr w:type="spellEnd"/>
@@ -1252,7 +1608,6 @@
               <w:rPr>
                 <w:b/>
               </w:rPr>
-              <w:lastRenderedPageBreak/>
               <w:t>BSF Command</w:t>
             </w:r>
           </w:p>
@@ -1308,6 +1663,7 @@
               <w:spacing w:after="120"/>
             </w:pPr>
             <w:r>
+              <w:lastRenderedPageBreak/>
               <w:t xml:space="preserve">Example: </w:t>
             </w:r>
             <w:r>
@@ -1330,6 +1686,7 @@
               <w:spacing w:after="120"/>
             </w:pPr>
             <w:r>
+              <w:lastRenderedPageBreak/>
               <w:t>PAGE</w:t>
             </w:r>
           </w:p>
@@ -1880,7 +2237,6 @@
               <w:spacing w:after="120"/>
             </w:pPr>
             <w:r>
-              <w:lastRenderedPageBreak/>
               <w:t>FIELD</w:t>
             </w:r>
           </w:p>
@@ -1942,6 +2298,7 @@
               <w:spacing w:after="120"/>
             </w:pPr>
             <w:r>
+              <w:lastRenderedPageBreak/>
               <w:t>ORDER</w:t>
             </w:r>
           </w:p>
@@ -1955,16 +2312,7 @@
               <w:spacing w:after="120"/>
             </w:pPr>
             <w:r>
-              <w:t xml:space="preserve">The </w:t>
-            </w:r>
-            <w:r>
-              <w:t>ORDER</w:t>
-            </w:r>
-            <w:r>
-              <w:t xml:space="preserve"> command can be used to </w:t>
-            </w:r>
-            <w:r>
-              <w:t xml:space="preserve">adjust the display order for </w:t>
+              <w:t xml:space="preserve">The ORDER command can be used to adjust the display order for </w:t>
             </w:r>
             <w:r>
               <w:t xml:space="preserve">the </w:t>
@@ -1988,13 +2336,7 @@
               <w:t xml:space="preserve"> UPD/VPD item (Offset</w:t>
             </w:r>
             <w:r>
-              <w:t xml:space="preserve"> * 256). It can be overridden by declaring </w:t>
-            </w:r>
-            <w:r>
-              <w:t>ORDER</w:t>
-            </w:r>
-            <w:r>
-              <w:t xml:space="preserve"> command using format ORDER: {</w:t>
+              <w:t xml:space="preserve"> * 256). It can be overridden by declaring ORDER command using format ORDER: {</w:t>
             </w:r>
             <w:proofErr w:type="spellStart"/>
             <w:r>
@@ -2015,8 +2357,6 @@
             <w:r>
               <w:t xml:space="preserve"> </w:t>
             </w:r>
-            <w:bookmarkStart w:id="0" w:name="_GoBack"/>
-            <w:bookmarkEnd w:id="0"/>
           </w:p>
           <w:p>
             <w:pPr>
@@ -2493,7 +2833,6 @@
       <w:spacing w:after="0" w:line="240" w:lineRule="auto"/>
     </w:pPr>
     <w:tblPr>
-      <w:tblInd w:w="0" w:type="dxa"/>
       <w:tblBorders>
         <w:top w:val="single" w:sz="4" w:space="0" w:color="auto"/>
         <w:left w:val="single" w:sz="4" w:space="0" w:color="auto"/>
@@ -2502,12 +2841,6 @@
         <w:insideH w:val="single" w:sz="4" w:space="0" w:color="auto"/>
         <w:insideV w:val="single" w:sz="4" w:space="0" w:color="auto"/>
       </w:tblBorders>
-      <w:tblCellMar>
-        <w:top w:w="0" w:type="dxa"/>
-        <w:left w:w="108" w:type="dxa"/>
-        <w:bottom w:w="0" w:type="dxa"/>
-        <w:right w:w="108" w:type="dxa"/>
-      </w:tblCellMar>
     </w:tblPr>
   </w:style>
 </w:styles>
@@ -2748,7 +3081,6 @@
       <w:spacing w:after="0" w:line="240" w:lineRule="auto"/>
     </w:pPr>
     <w:tblPr>
-      <w:tblInd w:w="0" w:type="dxa"/>
       <w:tblBorders>
         <w:top w:val="single" w:sz="4" w:space="0" w:color="auto"/>
         <w:left w:val="single" w:sz="4" w:space="0" w:color="auto"/>
@@ -2757,12 +3089,6 @@
         <w:insideH w:val="single" w:sz="4" w:space="0" w:color="auto"/>
         <w:insideV w:val="single" w:sz="4" w:space="0" w:color="auto"/>
       </w:tblBorders>
-      <w:tblCellMar>
-        <w:top w:w="0" w:type="dxa"/>
-        <w:left w:w="108" w:type="dxa"/>
-        <w:bottom w:w="0" w:type="dxa"/>
-        <w:right w:w="108" w:type="dxa"/>
-      </w:tblCellMar>
     </w:tblPr>
   </w:style>
 </w:styles>
@@ -3051,4 +3377,16 @@
   <a:objectDefaults/>
   <a:extraClrSchemeLst/>
 </a:theme>
+</file>
+
+<file path=customXml/item1.xml><?xml version="1.0" encoding="utf-8"?>
+<b:Sources xmlns:b="http://schemas.openxmlformats.org/officeDocument/2006/bibliography" xmlns="http://schemas.openxmlformats.org/officeDocument/2006/bibliography" SelectedStyle="\APA.XSL" StyleName="APA"/>
+</file>
+
+<file path=customXml/itemProps1.xml><?xml version="1.0" encoding="utf-8"?>
+<ds:datastoreItem xmlns:ds="http://schemas.openxmlformats.org/officeDocument/2006/customXml" ds:itemID="{680FAB59-00B9-4324-B0B0-84899D42D914}">
+  <ds:schemaRefs>
+    <ds:schemaRef ds:uri="http://schemas.openxmlformats.org/officeDocument/2006/bibliography"/>
+  </ds:schemaRefs>
+</ds:datastoreItem>
 </file>
</xml_diff>